<commit_message>
Update daftar isi, mungkin bakal susun ulang lagi.
</commit_message>
<xml_diff>
--- a/TAHAP 2 - OTW/v1.1/BAB 3.docx
+++ b/TAHAP 2 - OTW/v1.1/BAB 3.docx
@@ -12,28 +12,20 @@
       <w:r>
         <w:t>3</w:t>
       </w:r>
-    </w:p>
-    <w:p>
-      <w:pPr>
-        <w:pStyle w:val="Title"/>
-        <w:spacing w:after="240"/>
-      </w:pPr>
+      <w:r>
+        <w:br/>
+      </w:r>
       <w:r>
         <w:t>ANALISIS DAN PERANCANGAN</w:t>
       </w:r>
       <w:r>
         <w:t xml:space="preserve"> SISTEM</w:t>
       </w:r>
-      <w:bookmarkStart w:id="0" w:name="_GoBack"/>
-      <w:bookmarkEnd w:id="0"/>
     </w:p>
     <w:p>
       <w:pPr>
         <w:spacing w:after="240"/>
         <w:jc w:val="center"/>
-        <w:rPr>
-          <w:lang w:val="en-US"/>
-        </w:rPr>
       </w:pPr>
     </w:p>
     <w:p>
@@ -205,9 +197,9 @@
           <w:lang w:val="en-US"/>
         </w:rPr>
         <w:drawing>
-          <wp:inline distT="0" distB="0" distL="0" distR="0" wp14:anchorId="32D645ED" wp14:editId="61455C21">
-            <wp:extent cx="2743200" cy="2078181"/>
-            <wp:effectExtent l="0" t="0" r="0" b="0"/>
+          <wp:inline distT="0" distB="0" distL="0" distR="0" wp14:anchorId="32D645ED" wp14:editId="588155D2">
+            <wp:extent cx="2741416" cy="1708030"/>
+            <wp:effectExtent l="0" t="0" r="1905" b="6985"/>
             <wp:docPr id="3" name="Picture 3" descr="C:\Users\jianh\dokumen-t-a\Paper\Format IEEE - Jurnal\fig-3.JPG"/>
             <wp:cNvGraphicFramePr>
               <a:graphicFrameLocks xmlns:a="http://schemas.openxmlformats.org/drawingml/2006/main" noChangeAspect="1"/>
@@ -237,7 +229,7 @@
                   <pic:spPr bwMode="auto">
                     <a:xfrm>
                       <a:off x="0" y="0"/>
-                      <a:ext cx="2750932" cy="2084038"/>
+                      <a:ext cx="2786667" cy="1736224"/>
                     </a:xfrm>
                     <a:prstGeom prst="rect">
                       <a:avLst/>
@@ -257,6 +249,9 @@
     <w:p>
       <w:pPr>
         <w:jc w:val="center"/>
+        <w:rPr>
+          <w:lang w:val="en-US"/>
+        </w:rPr>
       </w:pPr>
       <w:proofErr w:type="spellStart"/>
       <w:r>
@@ -295,6 +290,28 @@
       <w:r>
         <w:t xml:space="preserve"> (2016)</w:t>
       </w:r>
+      <w:r>
+        <w:rPr>
+          <w:lang w:val="en-US"/>
+        </w:rPr>
+        <w:br w:type="page"/>
+      </w:r>
+    </w:p>
+    <w:p>
+      <w:pPr>
+        <w:spacing w:before="240" w:after="240"/>
+        <w:ind w:firstLine="720"/>
+        <w:sectPr>
+          <w:headerReference w:type="default" r:id="rId8"/>
+          <w:footerReference w:type="first" r:id="rId9"/>
+          <w:pgSz w:w="11906" w:h="16838"/>
+          <w:pgMar w:top="2835" w:right="1418" w:bottom="1418" w:left="2155" w:header="851" w:footer="709" w:gutter="0"/>
+          <w:pgNumType w:start="16"/>
+          <w:cols w:space="708"/>
+          <w:titlePg/>
+          <w:docGrid w:linePitch="360"/>
+        </w:sectPr>
+      </w:pPr>
     </w:p>
     <w:p>
       <w:pPr>
@@ -465,7 +482,7 @@
                     <pic:cNvPicPr/>
                   </pic:nvPicPr>
                   <pic:blipFill>
-                    <a:blip r:embed="rId8">
+                    <a:blip r:embed="rId10">
                       <a:extLst>
                         <a:ext uri="{28A0092B-C50C-407E-A947-70E740481C1C}">
                           <a14:useLocalDpi xmlns:a14="http://schemas.microsoft.com/office/drawing/2010/main" val="0"/>
@@ -2026,7 +2043,15 @@
         <w:t>Penghitungan output weight</w:t>
       </w:r>
     </w:p>
-    <w:p/>
+    <w:p>
+      <w:pPr>
+        <w:rPr>
+          <w:lang w:val="en-US"/>
+        </w:rPr>
+      </w:pPr>
+      <w:bookmarkStart w:id="0" w:name="_GoBack"/>
+      <w:bookmarkEnd w:id="0"/>
+    </w:p>
     <w:p>
       <w:pPr>
         <w:pStyle w:val="Heading2"/>
@@ -2049,10 +2074,8 @@
     </w:p>
     <w:p/>
     <w:sectPr>
-      <w:headerReference w:type="default" r:id="rId9"/>
-      <w:footerReference w:type="first" r:id="rId10"/>
       <w:pgSz w:w="11906" w:h="16838"/>
-      <w:pgMar w:top="1701" w:right="1418" w:bottom="1418" w:left="2155" w:header="850" w:footer="709" w:gutter="0"/>
+      <w:pgMar w:top="1701" w:right="1418" w:bottom="1418" w:left="2155" w:header="851" w:footer="709" w:gutter="0"/>
       <w:pgNumType w:start="16"/>
       <w:cols w:space="708"/>
       <w:titlePg/>
@@ -2143,7 +2166,7 @@
       <w:rPr>
         <w:noProof/>
       </w:rPr>
-      <w:t>21</w:t>
+      <w:t>20</w:t>
     </w:r>
     <w:r>
       <w:fldChar w:fldCharType="end"/>
@@ -3292,6 +3315,30 @@
       <w:outlineLvl w:val="2"/>
     </w:pPr>
   </w:style>
+  <w:style w:type="paragraph" w:styleId="Heading4">
+    <w:name w:val="heading 4"/>
+    <w:basedOn w:val="Normal"/>
+    <w:next w:val="Normal"/>
+    <w:link w:val="Heading4Char"/>
+    <w:uiPriority w:val="9"/>
+    <w:semiHidden/>
+    <w:unhideWhenUsed/>
+    <w:qFormat/>
+    <w:rsid w:val="00C15486"/>
+    <w:pPr>
+      <w:keepNext/>
+      <w:keepLines/>
+      <w:spacing w:before="40"/>
+      <w:outlineLvl w:val="3"/>
+    </w:pPr>
+    <w:rPr>
+      <w:rFonts w:asciiTheme="majorHAnsi" w:eastAsiaTheme="majorEastAsia" w:hAnsiTheme="majorHAnsi" w:cstheme="majorBidi"/>
+      <w:i/>
+      <w:iCs/>
+      <w:color w:val="2E74B5" w:themeColor="accent1" w:themeShade="BF"/>
+      <w:szCs w:val="30"/>
+    </w:rPr>
+  </w:style>
   <w:style w:type="character" w:default="1" w:styleId="DefaultParagraphFont">
     <w:name w:val="Default Paragraph Font"/>
     <w:uiPriority w:val="1"/>
@@ -3522,6 +3569,21 @@
     <w:rPr>
       <w:b/>
       <w:bCs/>
+    </w:rPr>
+  </w:style>
+  <w:style w:type="character" w:customStyle="1" w:styleId="Heading4Char">
+    <w:name w:val="Heading 4 Char"/>
+    <w:basedOn w:val="DefaultParagraphFont"/>
+    <w:link w:val="Heading4"/>
+    <w:uiPriority w:val="9"/>
+    <w:semiHidden/>
+    <w:rsid w:val="00C15486"/>
+    <w:rPr>
+      <w:rFonts w:asciiTheme="majorHAnsi" w:eastAsiaTheme="majorEastAsia" w:hAnsiTheme="majorHAnsi" w:cstheme="majorBidi"/>
+      <w:i/>
+      <w:iCs/>
+      <w:color w:val="2E74B5" w:themeColor="accent1" w:themeShade="BF"/>
+      <w:szCs w:val="30"/>
     </w:rPr>
   </w:style>
 </w:styles>

</xml_diff>

<commit_message>
Update keyword, isi, daftar isi.
</commit_message>
<xml_diff>
--- a/TAHAP 2 - OTW/v1.1/BAB 3.docx
+++ b/TAHAP 2 - OTW/v1.1/BAB 3.docx
@@ -12,6 +12,8 @@
       <w:r>
         <w:t>3</w:t>
       </w:r>
+      <w:bookmarkStart w:id="0" w:name="_GoBack"/>
+      <w:bookmarkEnd w:id="0"/>
       <w:r>
         <w:br/>
       </w:r>
@@ -66,7 +68,13 @@
         <w:t>extreme learning machine</w:t>
       </w:r>
       <w:r>
-        <w:t xml:space="preserve"> dalam proses klasifikasi kualitas air di Danau Toba. </w:t>
+        <w:t xml:space="preserve"> dalam proses </w:t>
+      </w:r>
+      <w:r>
+        <w:t>prediksi</w:t>
+      </w:r>
+      <w:r>
+        <w:t xml:space="preserve"> kualitas air di Danau Toba. </w:t>
       </w:r>
       <w:r>
         <w:t>Bab ini juga membahas tentang data yang digunakan serta proses normalisasi data. Selain itu, bab ini juga membahas tentang proses training, testing, dan validasi dari keluaran yang dihasilkan berdasarkan data yang dihasilkan dari proses normalisasi data.</w:t>
@@ -253,16 +261,13 @@
           <w:lang w:val="en-US"/>
         </w:rPr>
       </w:pPr>
-      <w:proofErr w:type="spellStart"/>
       <w:r>
         <w:rPr>
           <w:b/>
           <w:bCs/>
-          <w:lang w:val="en-US"/>
         </w:rPr>
         <w:t>Gambar</w:t>
       </w:r>
-      <w:proofErr w:type="spellEnd"/>
       <w:r>
         <w:rPr>
           <w:b/>
@@ -1524,7 +1529,17 @@
         </m:r>
       </m:oMath>
       <w:r>
-        <w:t>. Hal ini dilakukan untuk mengetahui jumlah neuron pada hidden layer yang sesuai untuk proses klasifikasi.</w:t>
+        <w:t xml:space="preserve">. Hal ini dilakukan untuk mengetahui jumlah neuron pada </w:t>
+      </w:r>
+      <w:r>
+        <w:rPr>
+          <w:i/>
+          <w:iCs/>
+        </w:rPr>
+        <w:t>hidden layer</w:t>
+      </w:r>
+      <w:r>
+        <w:t xml:space="preserve"> yang sesuai untuk proses klasifikasi.</w:t>
       </w:r>
     </w:p>
     <w:p>
@@ -1654,7 +1669,13 @@
         <w:t>extreme learning machine</w:t>
       </w:r>
       <w:r>
-        <w:t xml:space="preserve"> dalam menjalankan proses klasifikasi kualitas air. Proses </w:t>
+        <w:t xml:space="preserve"> dalam menjalankan proses </w:t>
+      </w:r>
+      <w:r>
+        <w:t>prediksi</w:t>
+      </w:r>
+      <w:r>
+        <w:t xml:space="preserve"> kualitas air. Proses </w:t>
       </w:r>
       <w:r>
         <w:rPr>
@@ -2049,8 +2070,6 @@
           <w:lang w:val="en-US"/>
         </w:rPr>
       </w:pPr>
-      <w:bookmarkStart w:id="0" w:name="_GoBack"/>
-      <w:bookmarkEnd w:id="0"/>
     </w:p>
     <w:p>
       <w:pPr>
@@ -2066,13 +2085,22 @@
     <w:p/>
     <w:p>
       <w:pPr>
-        <w:pStyle w:val="Heading1"/>
+        <w:pStyle w:val="Heading3"/>
+      </w:pPr>
+    </w:p>
+    <w:p>
+      <w:pPr>
+        <w:pStyle w:val="Heading2"/>
       </w:pPr>
       <w:r>
         <w:t>Hasil Akhir</w:t>
       </w:r>
     </w:p>
-    <w:p/>
+    <w:p>
+      <w:r>
+        <w:t xml:space="preserve">Hasil akhir yang didapatkan dari proses prediksi kualitas air pada penelitian ini adalah grafik yang menjelaskan perkiraan kualitas air untuk setiap baris data yang digunakan. </w:t>
+      </w:r>
+    </w:p>
     <w:sectPr>
       <w:pgSz w:w="11906" w:h="16838"/>
       <w:pgMar w:top="1701" w:right="1418" w:bottom="1418" w:left="2155" w:header="851" w:footer="709" w:gutter="0"/>

</xml_diff>

<commit_message>
Update isi bab 3.
</commit_message>
<xml_diff>
--- a/TAHAP 2 - OTW/v1.1/BAB 3.docx
+++ b/TAHAP 2 - OTW/v1.1/BAB 3.docx
@@ -1265,8 +1265,6 @@
               </w:rPr>
               <w:t>(pH)</w:t>
             </w:r>
-            <w:bookmarkStart w:id="0" w:name="_GoBack"/>
-            <w:bookmarkEnd w:id="0"/>
           </w:p>
         </w:tc>
         <w:tc>
@@ -2381,6 +2379,22 @@
       <w:pPr>
         <w:pStyle w:val="Heading3"/>
       </w:pPr>
+      <w:r>
+        <w:t>Pengolahan target keluaran</w:t>
+      </w:r>
+    </w:p>
+    <w:p/>
+    <w:p>
+      <w:pPr>
+        <w:pStyle w:val="Heading3"/>
+      </w:pPr>
+      <w:r>
+        <w:t>Penghitungan keluaran</w:t>
+      </w:r>
+    </w:p>
+    <w:p>
+      <w:bookmarkStart w:id="0" w:name="_GoBack"/>
+      <w:bookmarkEnd w:id="0"/>
     </w:p>
     <w:p>
       <w:pPr>

</xml_diff>

<commit_message>
Update bab 4 dan bab 5.
</commit_message>
<xml_diff>
--- a/TAHAP 2 - OTW/v1.1/BAB 3.docx
+++ b/TAHAP 2 - OTW/v1.1/BAB 3.docx
@@ -2118,12 +2118,31 @@
       <w:r>
         <w:t>.</w:t>
       </w:r>
+      <w:r>
+        <w:t xml:space="preserve"> Proses training akan menghasilkan sebuah </w:t>
+      </w:r>
+      <w:r>
+        <w:rPr>
+          <w:i/>
+          <w:iCs/>
+        </w:rPr>
+        <w:t>artificial neural network</w:t>
+      </w:r>
+      <w:r>
+        <w:t xml:space="preserve"> yang dapat digunakan untuk melakukan prediksi kualitas air.</w:t>
+      </w:r>
+    </w:p>
+    <w:p>
+      <w:pPr>
+        <w:ind w:firstLine="720"/>
+      </w:pPr>
     </w:p>
     <w:p>
       <w:pPr>
         <w:pStyle w:val="Heading3"/>
       </w:pPr>
       <w:r>
+        <w:lastRenderedPageBreak/>
         <w:t xml:space="preserve">Pengacakan </w:t>
       </w:r>
       <w:r>
@@ -2132,7 +2151,6 @@
     </w:p>
     <w:p>
       <w:r>
-        <w:lastRenderedPageBreak/>
         <w:t xml:space="preserve">Tahap pertama yang dilakukan dari proses training pada penelitian ini adalah pemberian nilai </w:t>
       </w:r>
       <w:r>
@@ -2151,6 +2169,40 @@
           <w:iCs/>
         </w:rPr>
         <w:t>bias</w:t>
+      </w:r>
+      <w:r>
+        <w:t xml:space="preserve">. </w:t>
+      </w:r>
+      <w:r>
+        <w:t xml:space="preserve">Jumlah neuron pada </w:t>
+      </w:r>
+      <w:r>
+        <w:rPr>
+          <w:i/>
+          <w:iCs/>
+        </w:rPr>
+        <w:t>input layer</w:t>
+      </w:r>
+      <w:r>
+        <w:t xml:space="preserve"> yang digunakan pada penelitian ini disesuaikan dengan jumlah parameter yang </w:t>
+      </w:r>
+      <w:r>
+        <w:t xml:space="preserve">diterima dari </w:t>
+      </w:r>
+      <w:r>
+        <w:rPr>
+          <w:i/>
+          <w:iCs/>
+        </w:rPr>
+        <w:t>dataset</w:t>
+      </w:r>
+      <w:r>
+        <w:t xml:space="preserve"> yang </w:t>
+      </w:r>
+      <w:bookmarkStart w:id="0" w:name="_GoBack"/>
+      <w:bookmarkEnd w:id="0"/>
+      <w:r>
+        <w:t>digunakan</w:t>
       </w:r>
       <w:r>
         <w:t xml:space="preserve">. </w:t>
@@ -2359,7 +2411,7 @@
     <w:p>
       <w:pPr>
         <w:rPr>
-          <w:lang w:val="en-US"/>
+          <w:rFonts w:hint="eastAsia"/>
         </w:rPr>
       </w:pPr>
     </w:p>
@@ -2392,21 +2444,66 @@
         <w:t>Penghitungan keluaran</w:t>
       </w:r>
     </w:p>
-    <w:p>
-      <w:bookmarkStart w:id="0" w:name="_GoBack"/>
-      <w:bookmarkEnd w:id="0"/>
-    </w:p>
-    <w:p>
-      <w:pPr>
-        <w:pStyle w:val="Heading2"/>
-      </w:pPr>
-      <w:r>
+    <w:p/>
+    <w:p>
+      <w:pPr>
+        <w:pStyle w:val="Heading1"/>
+      </w:pPr>
+      <w:r>
+        <w:t>Perancangan Antarmuka Sistem</w:t>
+      </w:r>
+    </w:p>
+    <w:p>
+      <w:r>
+        <w:t xml:space="preserve">Tampilan antarmuka </w:t>
+      </w:r>
+      <w:r>
+        <w:t xml:space="preserve">sistem yang dibuat pada penelitian ini akan digunakan untuk proses pelatihan dan pengujian prediksi kualitas air. </w:t>
+      </w:r>
+      <w:r>
+        <w:t>Struktur antarmuka yang akan dibuat dalam sistem ditunjukkan oleh gambar 3.4.</w:t>
+      </w:r>
+    </w:p>
+    <w:p>
+      <w:pPr>
+        <w:jc w:val="center"/>
+      </w:pPr>
+    </w:p>
+    <w:p>
+      <w:pPr>
+        <w:jc w:val="center"/>
+      </w:pPr>
+      <w:r>
+        <w:rPr>
+          <w:b/>
+          <w:bCs/>
+        </w:rPr>
+        <w:t>Gambar 3.4.</w:t>
+      </w:r>
+      <w:r>
+        <w:t xml:space="preserve"> Struktur antarmuka sistem</w:t>
+      </w:r>
+    </w:p>
+    <w:p>
+      <w:pPr>
+        <w:ind w:firstLine="720"/>
+      </w:pPr>
+    </w:p>
+    <w:p>
+      <w:pPr>
+        <w:pStyle w:val="Heading1"/>
+      </w:pPr>
+      <w:r>
+        <w:lastRenderedPageBreak/>
         <w:t>Hasil Akhir</w:t>
       </w:r>
     </w:p>
     <w:p>
       <w:r>
-        <w:t xml:space="preserve">Hasil akhir yang didapatkan dari proses prediksi kualitas air pada penelitian ini adalah grafik yang menjelaskan perkiraan kualitas air untuk setiap baris data yang digunakan. </w:t>
+        <w:t>Hasil akhir yang didapatkan dari proses prediksi kualitas air pada penelitian ini adalah grafik yang menjelaskan perkiraan kualitas air untuk setiap baris data</w:t>
+      </w:r>
+      <w:r>
+        <w:t xml:space="preserve"> pada kumpulan data uji.</w:t>
       </w:r>
     </w:p>
     <w:sectPr>
@@ -2533,7 +2630,7 @@
       <w:rPr>
         <w:noProof/>
       </w:rPr>
-      <w:t>20</w:t>
+      <w:t>21</w:t>
     </w:r>
     <w:r>
       <w:fldChar w:fldCharType="end"/>

</xml_diff>

<commit_message>
Nambah teks di bab 3.
</commit_message>
<xml_diff>
--- a/TAHAP 2 - OTW/v1.1/BAB 3.docx
+++ b/TAHAP 2 - OTW/v1.1/BAB 3.docx
@@ -1312,6 +1312,9 @@
             <w:pPr>
               <w:jc w:val="center"/>
             </w:pPr>
+            <w:r>
+              <w:t xml:space="preserve">6,5 - </w:t>
+            </w:r>
           </w:p>
         </w:tc>
         <w:tc>
@@ -1697,8 +1700,6 @@
             <w:pPr>
               <w:jc w:val="center"/>
             </w:pPr>
-            <w:bookmarkStart w:id="0" w:name="_GoBack"/>
-            <w:bookmarkEnd w:id="0"/>
           </w:p>
         </w:tc>
         <w:tc>
@@ -2889,7 +2890,36 @@
     </w:p>
     <w:p>
       <w:r>
-        <w:t xml:space="preserve">Artificial neural network yang telah dihasilkan pada proses training, akan diuji pada proses testing. Proses testing dilakukan untuk mengetahui efektivitas </w:t>
+        <w:rPr>
+          <w:i/>
+        </w:rPr>
+        <w:t>Artificial neural network</w:t>
+      </w:r>
+      <w:r>
+        <w:t xml:space="preserve"> yang telah dihasilkan pada proses </w:t>
+      </w:r>
+      <w:r>
+        <w:rPr>
+          <w:i/>
+        </w:rPr>
+        <w:t>training</w:t>
+      </w:r>
+      <w:r>
+        <w:t xml:space="preserve">, akan diuji pada proses </w:t>
+      </w:r>
+      <w:bookmarkStart w:id="0" w:name="_GoBack"/>
+      <w:r>
+        <w:rPr>
+          <w:i/>
+        </w:rPr>
+        <w:t>testing</w:t>
+      </w:r>
+      <w:bookmarkEnd w:id="0"/>
+      <w:r>
+        <w:t xml:space="preserve">. Proses testing dilakukan untuk mengetahui efektivitas </w:t>
+      </w:r>
+      <w:r>
+        <w:t>dari metode extreme learning machine dalam melakukan proses prediksi kualitas air. Proses testing dilakukan melalui dua tahap, yaitu pengolahan target keluaran dan penghitungan keluaran.</w:t>
       </w:r>
     </w:p>
     <w:p>
@@ -3104,7 +3134,7 @@
       <w:rPr>
         <w:noProof/>
       </w:rPr>
-      <w:t>19</w:t>
+      <w:t>21</w:t>
     </w:r>
     <w:r>
       <w:fldChar w:fldCharType="end"/>

</xml_diff>